<commit_message>
Lates with multiple changes
</commit_message>
<xml_diff>
--- a/Data Extraction And Loading/Program Files/Documentation/BC to ESO - Process Overview and Spreadsheet Instructions.docx
+++ b/Data Extraction And Loading/Program Files/Documentation/BC to ESO - Process Overview and Spreadsheet Instructions.docx
@@ -7,6 +7,8 @@
         <w:pStyle w:val="Title"/>
         <w:jc w:val="center"/>
       </w:pPr>
+      <w:bookmarkStart w:id="0" w:name="_GoBack"/>
+      <w:bookmarkEnd w:id="0"/>
       <w:r>
         <w:t>BlueCube to ESO</w:t>
       </w:r>
@@ -118,10 +120,10 @@
     <w:p>
       <w:r>
         <w:drawing>
-          <wp:inline distT="0" distB="0" distL="0" distR="0" wp14:anchorId="2E8A0926" wp14:editId="2B9565B8">
-            <wp:extent cx="5943600" cy="5266055"/>
+          <wp:inline distT="0" distB="0" distL="0" distR="0" wp14:anchorId="5B53B3C2" wp14:editId="6E9514E6">
+            <wp:extent cx="5943600" cy="5584825"/>
             <wp:effectExtent l="0" t="0" r="0" b="0"/>
-            <wp:docPr id="7" name="Picture 7"/>
+            <wp:docPr id="4" name="Picture 4"/>
             <wp:cNvGraphicFramePr>
               <a:graphicFrameLocks xmlns:a="http://schemas.openxmlformats.org/drawingml/2006/main" noChangeAspect="1"/>
             </wp:cNvGraphicFramePr>
@@ -150,7 +152,7 @@
                   <pic:spPr bwMode="auto">
                     <a:xfrm>
                       <a:off x="0" y="0"/>
-                      <a:ext cx="5943600" cy="5266055"/>
+                      <a:ext cx="5943600" cy="5584825"/>
                     </a:xfrm>
                     <a:prstGeom prst="rect">
                       <a:avLst/>
@@ -166,8 +168,6 @@
           </wp:inline>
         </w:drawing>
       </w:r>
-      <w:bookmarkStart w:id="0" w:name="_GoBack"/>
-      <w:bookmarkEnd w:id="0"/>
     </w:p>
     <w:p>
       <w:r>
@@ -487,7 +487,13 @@
         <w:t>would</w:t>
       </w:r>
       <w:r>
-        <w:t xml:space="preserve"> be shown as _009455.  These underbars should be ignored and left alone.  If a value is entered into a column that uses this technique (i.e., adding a new </w:t>
+        <w:t xml:space="preserve"> be shown as _009455.  These underbars should be ignored and left alone.  If a value is </w:t>
+      </w:r>
+      <w:r>
+        <w:t>entered</w:t>
+      </w:r>
+      <w:r>
+        <w:t xml:space="preserve"> a column that uses this technique (i.e., adding a new </w:t>
       </w:r>
       <w:r>
         <w:t>Barcode</w:t>
@@ -526,63 +532,12 @@
         <w:pStyle w:val="Heading3"/>
       </w:pPr>
       <w:r>
-        <w:t xml:space="preserve">The </w:t>
-      </w:r>
-      <w:r>
-        <w:t>pipe</w:t>
-      </w:r>
-      <w:r>
-        <w:t xml:space="preserve"> “</w:t>
-      </w:r>
-      <w:r>
-        <w:t>|</w:t>
-      </w:r>
-      <w:r>
-        <w:t>”</w:t>
-      </w:r>
-    </w:p>
-    <w:p>
-      <w:r>
-        <w:t>Pipes</w:t>
-      </w:r>
-      <w:r>
-        <w:t xml:space="preserve"> are placeholders for </w:t>
-      </w:r>
-      <w:r>
-        <w:t xml:space="preserve">single quote/apostrophes.  </w:t>
-      </w:r>
-      <w:r>
-        <w:t xml:space="preserve">For example </w:t>
-      </w:r>
-      <w:r>
-        <w:t>–</w:t>
-      </w:r>
-      <w:r>
-        <w:t xml:space="preserve"> </w:t>
-      </w:r>
-      <w:r>
-        <w:t xml:space="preserve">Mike’s Bakery would be represented as Mike|s bakery. </w:t>
-      </w:r>
-      <w:r>
-        <w:t xml:space="preserve"> The </w:t>
-      </w:r>
-      <w:r>
-        <w:t>pipe</w:t>
-      </w:r>
-      <w:r>
-        <w:t xml:space="preserve"> will be converted back into a</w:t>
-      </w:r>
-      <w:r>
-        <w:t xml:space="preserve">n apostrophe </w:t>
-      </w:r>
-      <w:r>
-        <w:t xml:space="preserve">during the transformation to XML.  </w:t>
-      </w:r>
-      <w:r>
-        <w:t>This character will only show in the category name of the item import spreadsheets</w:t>
-      </w:r>
-      <w:r>
-        <w:t>.</w:t>
+        <w:t>The pipe “|”</w:t>
+      </w:r>
+    </w:p>
+    <w:p>
+      <w:r>
+        <w:t>Pipes are placeholders for single quote/apostrophes.  For example – Mike’s Bakery would be represented as Mike|s bakery.  The pipe will be converted back into an apostrophe during the transformation to XML.  This character will only show in the category name of the item import spreadsheets.</w:t>
       </w:r>
     </w:p>
     <w:p>
@@ -647,6 +602,218 @@
         <w:lastRenderedPageBreak/>
         <w:t>Item</w:t>
       </w:r>
+      <w:r>
+        <w:t xml:space="preserve"> Hierarchy/Categories</w:t>
+      </w:r>
+    </w:p>
+    <w:p>
+      <w:r>
+        <w:t xml:space="preserve">The Item </w:t>
+      </w:r>
+      <w:r>
+        <w:t>hierarchy</w:t>
+      </w:r>
+      <w:r>
+        <w:t xml:space="preserve"> </w:t>
+      </w:r>
+      <w:r>
+        <w:t xml:space="preserve">spreadsheet allows a user to review the list of </w:t>
+      </w:r>
+      <w:r>
+        <w:t>categories</w:t>
+      </w:r>
+      <w:r>
+        <w:t xml:space="preserve"> that have been extracted from the BC data.  The extract process will create </w:t>
+      </w:r>
+      <w:r>
+        <w:t>a single file with all categories.</w:t>
+      </w:r>
+    </w:p>
+    <w:p>
+      <w:pPr>
+        <w:pStyle w:val="Heading3"/>
+      </w:pPr>
+      <w:r>
+        <w:t xml:space="preserve">Item </w:t>
+      </w:r>
+      <w:r>
+        <w:t xml:space="preserve">Hierarchy </w:t>
+      </w:r>
+      <w:r>
+        <w:t>ExternalID</w:t>
+      </w:r>
+    </w:p>
+    <w:p>
+      <w:r>
+        <w:t>Column A is the Item External ID.  It must always have a value</w:t>
+      </w:r>
+      <w:r>
+        <w:t xml:space="preserve"> and the value must be unique</w:t>
+      </w:r>
+      <w:r>
+        <w:t>.</w:t>
+      </w:r>
+    </w:p>
+    <w:p>
+      <w:r>
+        <w:rPr>
+          <w:noProof/>
+        </w:rPr>
+        <w:drawing>
+          <wp:inline distT="0" distB="0" distL="0" distR="0" wp14:anchorId="1084D872" wp14:editId="00E4BA01">
+            <wp:extent cx="1691640" cy="1825994"/>
+            <wp:effectExtent l="0" t="0" r="3810" b="3175"/>
+            <wp:docPr id="11" name="Picture 11"/>
+            <wp:cNvGraphicFramePr>
+              <a:graphicFrameLocks xmlns:a="http://schemas.openxmlformats.org/drawingml/2006/main" noChangeAspect="1"/>
+            </wp:cNvGraphicFramePr>
+            <a:graphic xmlns:a="http://schemas.openxmlformats.org/drawingml/2006/main">
+              <a:graphicData uri="http://schemas.openxmlformats.org/drawingml/2006/picture">
+                <pic:pic xmlns:pic="http://schemas.openxmlformats.org/drawingml/2006/picture">
+                  <pic:nvPicPr>
+                    <pic:cNvPr id="1" name=""/>
+                    <pic:cNvPicPr/>
+                  </pic:nvPicPr>
+                  <pic:blipFill>
+                    <a:blip r:embed="rId10"/>
+                    <a:stretch>
+                      <a:fillRect/>
+                    </a:stretch>
+                  </pic:blipFill>
+                  <pic:spPr>
+                    <a:xfrm>
+                      <a:off x="0" y="0"/>
+                      <a:ext cx="1695888" cy="1830579"/>
+                    </a:xfrm>
+                    <a:prstGeom prst="rect">
+                      <a:avLst/>
+                    </a:prstGeom>
+                  </pic:spPr>
+                </pic:pic>
+              </a:graphicData>
+            </a:graphic>
+          </wp:inline>
+        </w:drawing>
+      </w:r>
+    </w:p>
+    <w:p>
+      <w:pPr>
+        <w:pStyle w:val="Heading3"/>
+      </w:pPr>
+      <w:r>
+        <w:t xml:space="preserve">Item Hierarchy </w:t>
+      </w:r>
+      <w:r>
+        <w:t>Properties</w:t>
+      </w:r>
+    </w:p>
+    <w:p>
+      <w:r>
+        <w:t>There are only 5 columns in the spreadsheet, except for the Parent Category External Id for level 1 categories all columns should have a value.</w:t>
+      </w:r>
+    </w:p>
+    <w:p>
+      <w:pPr>
+        <w:pStyle w:val="Heading2"/>
+      </w:pPr>
+      <w:r>
+        <w:rPr>
+          <w:noProof/>
+        </w:rPr>
+        <w:drawing>
+          <wp:inline distT="0" distB="0" distL="0" distR="0" wp14:anchorId="6840F5F1" wp14:editId="761FC236">
+            <wp:extent cx="5943600" cy="1654175"/>
+            <wp:effectExtent l="0" t="0" r="0" b="3175"/>
+            <wp:docPr id="9" name="Picture 9"/>
+            <wp:cNvGraphicFramePr>
+              <a:graphicFrameLocks xmlns:a="http://schemas.openxmlformats.org/drawingml/2006/main" noChangeAspect="1"/>
+            </wp:cNvGraphicFramePr>
+            <a:graphic xmlns:a="http://schemas.openxmlformats.org/drawingml/2006/main">
+              <a:graphicData uri="http://schemas.openxmlformats.org/drawingml/2006/picture">
+                <pic:pic xmlns:pic="http://schemas.openxmlformats.org/drawingml/2006/picture">
+                  <pic:nvPicPr>
+                    <pic:cNvPr id="1" name=""/>
+                    <pic:cNvPicPr/>
+                  </pic:nvPicPr>
+                  <pic:blipFill>
+                    <a:blip r:embed="rId11"/>
+                    <a:stretch>
+                      <a:fillRect/>
+                    </a:stretch>
+                  </pic:blipFill>
+                  <pic:spPr>
+                    <a:xfrm>
+                      <a:off x="0" y="0"/>
+                      <a:ext cx="5943600" cy="1654175"/>
+                    </a:xfrm>
+                    <a:prstGeom prst="rect">
+                      <a:avLst/>
+                    </a:prstGeom>
+                  </pic:spPr>
+                </pic:pic>
+              </a:graphicData>
+            </a:graphic>
+          </wp:inline>
+        </w:drawing>
+      </w:r>
+    </w:p>
+    <w:p>
+      <w:pPr>
+        <w:pStyle w:val="Heading3"/>
+      </w:pPr>
+    </w:p>
+    <w:p>
+      <w:pPr>
+        <w:pStyle w:val="Heading3"/>
+      </w:pPr>
+      <w:r>
+        <w:t>Notes</w:t>
+      </w:r>
+      <w:r>
+        <w:t>:</w:t>
+      </w:r>
+    </w:p>
+    <w:p>
+      <w:r>
+        <w:t>The External Id must be unique</w:t>
+      </w:r>
+      <w:r>
+        <w:t>.</w:t>
+      </w:r>
+    </w:p>
+    <w:p>
+      <w:r>
+        <w:t xml:space="preserve">The Parent Category </w:t>
+      </w:r>
+      <w:r>
+        <w:t>External</w:t>
+      </w:r>
+      <w:r>
+        <w:t xml:space="preserve"> Id must reference a value that occurs in the External id column for a category that is one level below the current category.</w:t>
+      </w:r>
+    </w:p>
+    <w:p>
+      <w:pPr>
+        <w:rPr>
+          <w:rFonts w:asciiTheme="majorHAnsi" w:eastAsiaTheme="majorEastAsia" w:hAnsiTheme="majorHAnsi" w:cstheme="majorBidi"/>
+          <w:b/>
+          <w:bCs/>
+          <w:sz w:val="32"/>
+          <w:szCs w:val="32"/>
+        </w:rPr>
+      </w:pPr>
+      <w:r>
+        <w:br w:type="page"/>
+      </w:r>
+    </w:p>
+    <w:p>
+      <w:pPr>
+        <w:pStyle w:val="Heading2"/>
+      </w:pPr>
+      <w:r>
+        <w:lastRenderedPageBreak/>
+        <w:t>Item</w:t>
+      </w:r>
     </w:p>
     <w:p>
       <w:r>
@@ -713,7 +880,13 @@
         <w:t>Item</w:t>
       </w:r>
       <w:r>
-        <w:t xml:space="preserve"> from the spreadsheet, all of the rows for the </w:t>
+        <w:t xml:space="preserve"> from the spreadsheet, </w:t>
+      </w:r>
+      <w:r>
+        <w:t>all</w:t>
+      </w:r>
+      <w:r>
+        <w:t xml:space="preserve"> the rows for the </w:t>
       </w:r>
       <w:r>
         <w:t>E</w:t>
@@ -749,7 +922,7 @@
                     <pic:cNvPicPr/>
                   </pic:nvPicPr>
                   <pic:blipFill>
-                    <a:blip r:embed="rId10"/>
+                    <a:blip r:embed="rId12"/>
                     <a:stretch>
                       <a:fillRect/>
                     </a:stretch>
@@ -843,7 +1016,7 @@
                     <pic:cNvPicPr/>
                   </pic:nvPicPr>
                   <pic:blipFill>
-                    <a:blip r:embed="rId11"/>
+                    <a:blip r:embed="rId13"/>
                     <a:stretch>
                       <a:fillRect/>
                     </a:stretch>
@@ -952,7 +1125,7 @@
                     <pic:cNvPicPr/>
                   </pic:nvPicPr>
                   <pic:blipFill>
-                    <a:blip r:embed="rId12"/>
+                    <a:blip r:embed="rId14"/>
                     <a:stretch>
                       <a:fillRect/>
                     </a:stretch>
@@ -1037,7 +1210,13 @@
         <w:t>Item</w:t>
       </w:r>
       <w:r>
-        <w:t>s that are not sold, so nearly all of the spreadsheets will have selling properties set.</w:t>
+        <w:t xml:space="preserve">s that are not sold, so nearly </w:t>
+      </w:r>
+      <w:r>
+        <w:t>all</w:t>
+      </w:r>
+      <w:r>
+        <w:t xml:space="preserve"> the spreadsheets will have selling properties set.</w:t>
       </w:r>
     </w:p>
     <w:p>
@@ -1061,7 +1240,7 @@
                     <pic:cNvPicPr/>
                   </pic:nvPicPr>
                   <pic:blipFill>
-                    <a:blip r:embed="rId13"/>
+                    <a:blip r:embed="rId15"/>
                     <a:stretch>
                       <a:fillRect/>
                     </a:stretch>
@@ -1166,7 +1345,7 @@
                     <pic:cNvPicPr/>
                   </pic:nvPicPr>
                   <pic:blipFill>
-                    <a:blip r:embed="rId14"/>
+                    <a:blip r:embed="rId16"/>
                     <a:stretch>
                       <a:fillRect/>
                     </a:stretch>
@@ -1275,6 +1454,214 @@
       </w:r>
       <w:r>
         <w:t>s, the rows must still be grouped together.</w:t>
+      </w:r>
+    </w:p>
+    <w:p>
+      <w:pPr>
+        <w:rPr>
+          <w:rFonts w:asciiTheme="majorHAnsi" w:eastAsiaTheme="majorEastAsia" w:hAnsiTheme="majorHAnsi" w:cstheme="majorBidi"/>
+          <w:b/>
+          <w:bCs/>
+          <w:sz w:val="24"/>
+          <w:szCs w:val="24"/>
+        </w:rPr>
+      </w:pPr>
+      <w:r>
+        <w:br w:type="page"/>
+      </w:r>
+    </w:p>
+    <w:p>
+      <w:pPr>
+        <w:pStyle w:val="Heading3"/>
+      </w:pPr>
+      <w:r>
+        <w:lastRenderedPageBreak/>
+        <w:t>Item Attributes</w:t>
+      </w:r>
+    </w:p>
+    <w:p>
+      <w:r>
+        <w:t>Up to 30 name-value pairs of attributes can be created on the spreadsheet.</w:t>
+      </w:r>
+    </w:p>
+    <w:p>
+      <w:r>
+        <w:rPr>
+          <w:noProof/>
+        </w:rPr>
+        <w:drawing>
+          <wp:inline distT="0" distB="0" distL="0" distR="0" wp14:anchorId="76CD5543" wp14:editId="028E56EA">
+            <wp:extent cx="3078480" cy="2123691"/>
+            <wp:effectExtent l="0" t="0" r="7620" b="0"/>
+            <wp:docPr id="5" name="Picture 5"/>
+            <wp:cNvGraphicFramePr>
+              <a:graphicFrameLocks xmlns:a="http://schemas.openxmlformats.org/drawingml/2006/main" noChangeAspect="1"/>
+            </wp:cNvGraphicFramePr>
+            <a:graphic xmlns:a="http://schemas.openxmlformats.org/drawingml/2006/main">
+              <a:graphicData uri="http://schemas.openxmlformats.org/drawingml/2006/picture">
+                <pic:pic xmlns:pic="http://schemas.openxmlformats.org/drawingml/2006/picture">
+                  <pic:nvPicPr>
+                    <pic:cNvPr id="1" name=""/>
+                    <pic:cNvPicPr/>
+                  </pic:nvPicPr>
+                  <pic:blipFill>
+                    <a:blip r:embed="rId17"/>
+                    <a:stretch>
+                      <a:fillRect/>
+                    </a:stretch>
+                  </pic:blipFill>
+                  <pic:spPr>
+                    <a:xfrm>
+                      <a:off x="0" y="0"/>
+                      <a:ext cx="3102748" cy="2140432"/>
+                    </a:xfrm>
+                    <a:prstGeom prst="rect">
+                      <a:avLst/>
+                    </a:prstGeom>
+                  </pic:spPr>
+                </pic:pic>
+              </a:graphicData>
+            </a:graphic>
+          </wp:inline>
+        </w:drawing>
+      </w:r>
+    </w:p>
+    <w:p>
+      <w:pPr>
+        <w:rPr>
+          <w:b/>
+        </w:rPr>
+      </w:pPr>
+      <w:r>
+        <w:rPr>
+          <w:b/>
+        </w:rPr>
+        <w:t>Notes:</w:t>
+      </w:r>
+    </w:p>
+    <w:p>
+      <w:r>
+        <w:t>If either the Name of Value is not entered, the attribute will be ignored</w:t>
+      </w:r>
+      <w:r>
+        <w:t>.</w:t>
+      </w:r>
+    </w:p>
+    <w:p>
+      <w:r>
+        <w:t>The process will find all attributes even if there is a gap, for example if Attribute 1 and 5 are present, two new attributes will be created.</w:t>
+      </w:r>
+    </w:p>
+    <w:p>
+      <w:pPr>
+        <w:pStyle w:val="Heading3"/>
+      </w:pPr>
+      <w:r>
+        <w:t xml:space="preserve">Item </w:t>
+      </w:r>
+      <w:r>
+        <w:t>Groups</w:t>
+      </w:r>
+    </w:p>
+    <w:p>
+      <w:r>
+        <w:t xml:space="preserve">Up to </w:t>
+      </w:r>
+      <w:r>
+        <w:t>1</w:t>
+      </w:r>
+      <w:r>
+        <w:t xml:space="preserve">0 </w:t>
+      </w:r>
+      <w:r>
+        <w:t>item groups</w:t>
+      </w:r>
+      <w:r>
+        <w:t xml:space="preserve"> be created on the spreadsheet.</w:t>
+      </w:r>
+    </w:p>
+    <w:p>
+      <w:r>
+        <w:rPr>
+          <w:noProof/>
+        </w:rPr>
+        <w:drawing>
+          <wp:inline distT="0" distB="0" distL="0" distR="0" wp14:anchorId="50F2D155" wp14:editId="07254804">
+            <wp:extent cx="3276600" cy="1772875"/>
+            <wp:effectExtent l="0" t="0" r="0" b="0"/>
+            <wp:docPr id="8" name="Picture 8"/>
+            <wp:cNvGraphicFramePr>
+              <a:graphicFrameLocks xmlns:a="http://schemas.openxmlformats.org/drawingml/2006/main" noChangeAspect="1"/>
+            </wp:cNvGraphicFramePr>
+            <a:graphic xmlns:a="http://schemas.openxmlformats.org/drawingml/2006/main">
+              <a:graphicData uri="http://schemas.openxmlformats.org/drawingml/2006/picture">
+                <pic:pic xmlns:pic="http://schemas.openxmlformats.org/drawingml/2006/picture">
+                  <pic:nvPicPr>
+                    <pic:cNvPr id="1" name=""/>
+                    <pic:cNvPicPr/>
+                  </pic:nvPicPr>
+                  <pic:blipFill>
+                    <a:blip r:embed="rId18"/>
+                    <a:stretch>
+                      <a:fillRect/>
+                    </a:stretch>
+                  </pic:blipFill>
+                  <pic:spPr>
+                    <a:xfrm>
+                      <a:off x="0" y="0"/>
+                      <a:ext cx="3297647" cy="1784263"/>
+                    </a:xfrm>
+                    <a:prstGeom prst="rect">
+                      <a:avLst/>
+                    </a:prstGeom>
+                  </pic:spPr>
+                </pic:pic>
+              </a:graphicData>
+            </a:graphic>
+          </wp:inline>
+        </w:drawing>
+      </w:r>
+    </w:p>
+    <w:p>
+      <w:pPr>
+        <w:rPr>
+          <w:b/>
+        </w:rPr>
+      </w:pPr>
+      <w:r>
+        <w:rPr>
+          <w:b/>
+        </w:rPr>
+        <w:t>Notes:</w:t>
+      </w:r>
+    </w:p>
+    <w:p>
+      <w:r>
+        <w:t xml:space="preserve">The process will find all </w:t>
+      </w:r>
+      <w:r>
+        <w:t>groups</w:t>
+      </w:r>
+      <w:r>
+        <w:t xml:space="preserve"> even if there is a gap, for example if </w:t>
+      </w:r>
+      <w:r>
+        <w:t xml:space="preserve">group </w:t>
+      </w:r>
+      <w:r>
+        <w:t xml:space="preserve">1 and 5 are present, </w:t>
+      </w:r>
+      <w:r>
+        <w:t xml:space="preserve">the item will be added to </w:t>
+      </w:r>
+      <w:r>
+        <w:t>two</w:t>
+      </w:r>
+      <w:r>
+        <w:t xml:space="preserve"> groups</w:t>
+      </w:r>
+      <w:r>
+        <w:t>.</w:t>
       </w:r>
     </w:p>
     <w:p>
@@ -1374,7 +1761,7 @@
                     <pic:cNvPicPr/>
                   </pic:nvPicPr>
                   <pic:blipFill>
-                    <a:blip r:embed="rId15"/>
+                    <a:blip r:embed="rId19"/>
                     <a:stretch>
                       <a:fillRect/>
                     </a:stretch>
@@ -1441,7 +1828,13 @@
         <w:t>Item</w:t>
       </w:r>
       <w:r>
-        <w:t xml:space="preserve"> from the spreadsheet, all of the rows for the </w:t>
+        <w:t xml:space="preserve"> from the spreadsheet, </w:t>
+      </w:r>
+      <w:r>
+        <w:t>all</w:t>
+      </w:r>
+      <w:r>
+        <w:t xml:space="preserve"> the rows for the </w:t>
       </w:r>
       <w:r>
         <w:t>Product Code</w:t>
@@ -1476,7 +1869,7 @@
                     <pic:cNvPicPr/>
                   </pic:nvPicPr>
                   <pic:blipFill>
-                    <a:blip r:embed="rId16"/>
+                    <a:blip r:embed="rId20"/>
                     <a:stretch>
                       <a:fillRect/>
                     </a:stretch>
@@ -1561,7 +1954,7 @@
                     <pic:cNvPicPr/>
                   </pic:nvPicPr>
                   <pic:blipFill>
-                    <a:blip r:embed="rId17"/>
+                    <a:blip r:embed="rId21"/>
                     <a:stretch>
                       <a:fillRect/>
                     </a:stretch>
@@ -1597,7 +1990,10 @@
     </w:p>
     <w:p>
       <w:r>
-        <w:t>All of the fields can be modif</w:t>
+        <w:t>All</w:t>
+      </w:r>
+      <w:r>
+        <w:t xml:space="preserve"> the fields can be modif</w:t>
       </w:r>
       <w:r>
         <w:t>ied</w:t>
@@ -1630,7 +2026,13 @@
     </w:p>
     <w:p>
       <w:r>
-        <w:t>There are two “Formula” columns.  These columns do not represent data, but are provided to allow the usering to include helpful formulas.</w:t>
+        <w:t xml:space="preserve">There are two “Formula” columns.  These columns do not represent </w:t>
+      </w:r>
+      <w:r>
+        <w:t>data but</w:t>
+      </w:r>
+      <w:r>
+        <w:t xml:space="preserve"> are provided to allow the user to include helpful formulas.</w:t>
       </w:r>
     </w:p>
     <w:p>
@@ -1638,33 +2040,18 @@
         <w:pStyle w:val="Heading3"/>
       </w:pPr>
       <w:r>
-        <w:t>S</w:t>
-      </w:r>
-      <w:r>
-        <w:t>pecial Handling of the Description Field</w:t>
-      </w:r>
-    </w:p>
-    <w:p>
-      <w:r>
-        <w:t xml:space="preserve">Because the catalog import process </w:t>
-      </w:r>
-      <w:r>
-        <w:t>only suppuorts</w:t>
-      </w:r>
-      <w:r>
-        <w:t xml:space="preserve"> the supplier item status code and keeps it in synch with the packaged item status code, we populate the description field in the import with a special string to indicate</w:t>
-      </w:r>
-      <w:r>
-        <w:t xml:space="preserve"> th</w:t>
-      </w:r>
-      <w:r>
-        <w:t>e packaged item status.  After the supplier item import, we change the status code based upon the name</w:t>
-      </w:r>
-      <w:r>
-        <w:t xml:space="preserve">  If the description contains the string “*UNAVAILABLE” or “INACTIVE”, the supplier package item status will be modified after the import based upon the description</w:t>
-      </w:r>
-      <w:r>
-        <w:t>.</w:t>
+        <w:t>Special Handling of the Description Field</w:t>
+      </w:r>
+    </w:p>
+    <w:p>
+      <w:r>
+        <w:t xml:space="preserve">Because the catalog import process only </w:t>
+      </w:r>
+      <w:r>
+        <w:t>supports</w:t>
+      </w:r>
+      <w:r>
+        <w:t xml:space="preserve"> the supplier item status code and keeps it in synch with the packaged item status code, we populate the description field in the import with a special string to indicate the packaged item status.  After the supplier item import, we change the status code based upon the name  If the description contains the string “*UNAVAILABLE” or “INACTIVE”, the supplier package item status will be modified after the import based upon the description.</w:t>
       </w:r>
     </w:p>
     <w:p>
@@ -1732,7 +2119,7 @@
                     <pic:cNvPicPr/>
                   </pic:nvPicPr>
                   <pic:blipFill>
-                    <a:blip r:embed="rId18"/>
+                    <a:blip r:embed="rId22"/>
                     <a:stretch>
                       <a:fillRect/>
                     </a:stretch>
@@ -1846,7 +2233,7 @@
                     <pic:cNvPicPr/>
                   </pic:nvPicPr>
                   <pic:blipFill>
-                    <a:blip r:embed="rId19"/>
+                    <a:blip r:embed="rId23"/>
                     <a:stretch>
                       <a:fillRect/>
                     </a:stretch>
@@ -1899,7 +2286,13 @@
         <w:t>e spreadsheet</w:t>
       </w:r>
       <w:r>
-        <w:t xml:space="preserve"> can not be used to add cost for an </w:t>
+        <w:t xml:space="preserve"> </w:t>
+      </w:r>
+      <w:r>
+        <w:t>cannot</w:t>
+      </w:r>
+      <w:r>
+        <w:t xml:space="preserve"> be used to add cost for an </w:t>
       </w:r>
       <w:r>
         <w:t>unknown</w:t>
@@ -1981,7 +2374,7 @@
                     <pic:cNvPicPr/>
                   </pic:nvPicPr>
                   <pic:blipFill>
-                    <a:blip r:embed="rId20"/>
+                    <a:blip r:embed="rId24"/>
                     <a:stretch>
                       <a:fillRect/>
                     </a:stretch>
@@ -2011,31 +2404,98 @@
       </w:r>
     </w:p>
     <w:p>
-      <w:r>
-        <w:t xml:space="preserve">The </w:t>
-      </w:r>
-      <w:r>
-        <w:t xml:space="preserve">specials </w:t>
-      </w:r>
-      <w:r>
-        <w:t xml:space="preserve">spreadsheet allows a user to review the list of </w:t>
-      </w:r>
-      <w:r>
-        <w:t xml:space="preserve">specials </w:t>
-      </w:r>
-      <w:r>
-        <w:t xml:space="preserve">that have been extracted from the BC data.  The extract process will create </w:t>
-      </w:r>
-      <w:r>
-        <w:t>one file with all specials.</w:t>
-      </w:r>
-    </w:p>
-    <w:p>
-      <w:r>
-        <w:t xml:space="preserve">The spreadsheet template is hierarchical with </w:t>
-      </w:r>
-      <w:r>
-        <w:t>2 groups of rows, one row of general information for each special and another group of rows to describe each of the qualifiers for the special.</w:t>
+      <w:pPr>
+        <w:pStyle w:val="Heading3"/>
+      </w:pPr>
+      <w:r>
+        <w:t>Special ExternalID Key</w:t>
+      </w:r>
+    </w:p>
+    <w:p>
+      <w:r>
+        <w:t xml:space="preserve">Column A is the Special Xref ID.  It must always have a value.  The value is used to indicate rows that are related to the same Special.  To remove a Special from the spreadsheet, </w:t>
+      </w:r>
+      <w:r>
+        <w:t>all</w:t>
+      </w:r>
+      <w:r>
+        <w:t xml:space="preserve"> the rows for the Xref Id must be deleted or an import error may occur.</w:t>
+      </w:r>
+    </w:p>
+    <w:p>
+      <w:r>
+        <w:rPr>
+          <w:noProof/>
+        </w:rPr>
+        <w:drawing>
+          <wp:inline distT="0" distB="0" distL="0" distR="0" wp14:anchorId="0BEF1E6A" wp14:editId="6F6E8F76">
+            <wp:extent cx="906780" cy="2397471"/>
+            <wp:effectExtent l="0" t="0" r="7620" b="3175"/>
+            <wp:docPr id="6" name="Picture 6"/>
+            <wp:cNvGraphicFramePr>
+              <a:graphicFrameLocks xmlns:a="http://schemas.openxmlformats.org/drawingml/2006/main" noChangeAspect="1"/>
+            </wp:cNvGraphicFramePr>
+            <a:graphic xmlns:a="http://schemas.openxmlformats.org/drawingml/2006/main">
+              <a:graphicData uri="http://schemas.openxmlformats.org/drawingml/2006/picture">
+                <pic:pic xmlns:pic="http://schemas.openxmlformats.org/drawingml/2006/picture">
+                  <pic:nvPicPr>
+                    <pic:cNvPr id="1" name=""/>
+                    <pic:cNvPicPr/>
+                  </pic:nvPicPr>
+                  <pic:blipFill>
+                    <a:blip r:embed="rId25"/>
+                    <a:stretch>
+                      <a:fillRect/>
+                    </a:stretch>
+                  </pic:blipFill>
+                  <pic:spPr>
+                    <a:xfrm>
+                      <a:off x="0" y="0"/>
+                      <a:ext cx="914720" cy="2418465"/>
+                    </a:xfrm>
+                    <a:prstGeom prst="rect">
+                      <a:avLst/>
+                    </a:prstGeom>
+                  </pic:spPr>
+                </pic:pic>
+              </a:graphicData>
+            </a:graphic>
+          </wp:inline>
+        </w:drawing>
+      </w:r>
+    </w:p>
+    <w:p>
+      <w:pPr>
+        <w:rPr>
+          <w:rFonts w:asciiTheme="majorHAnsi" w:eastAsiaTheme="majorEastAsia" w:hAnsiTheme="majorHAnsi" w:cstheme="majorBidi"/>
+          <w:b/>
+          <w:bCs/>
+        </w:rPr>
+      </w:pPr>
+      <w:r>
+        <w:br w:type="page"/>
+      </w:r>
+    </w:p>
+    <w:p>
+      <w:pPr>
+        <w:pStyle w:val="Heading3"/>
+      </w:pPr>
+      <w:r>
+        <w:lastRenderedPageBreak/>
+        <w:t xml:space="preserve">Special </w:t>
+      </w:r>
+      <w:r>
+        <w:t>Properties</w:t>
+      </w:r>
+    </w:p>
+    <w:p>
+      <w:r>
+        <w:t>The specials spreadsheet allows a user to review the list of specials that have been extracted from the BC data.  The extract process will create one file with all specials.</w:t>
+      </w:r>
+    </w:p>
+    <w:p>
+      <w:r>
+        <w:t>The spreadsheet template is hierarchical with 2 groups of rows, one row of general information for each special and another group of rows to describe each of the qualifiers for the special.</w:t>
       </w:r>
     </w:p>
     <w:p>
@@ -2059,7 +2519,7 @@
                     <pic:cNvPicPr/>
                   </pic:nvPicPr>
                   <pic:blipFill>
-                    <a:blip r:embed="rId21"/>
+                    <a:blip r:embed="rId26"/>
                     <a:stretch>
                       <a:fillRect/>
                     </a:stretch>
@@ -2083,99 +2543,38 @@
     <w:p>
       <w:pPr>
         <w:rPr>
-          <w:rFonts w:asciiTheme="majorHAnsi" w:eastAsiaTheme="majorEastAsia" w:hAnsiTheme="majorHAnsi" w:cstheme="majorBidi"/>
           <w:b/>
-          <w:bCs/>
-          <w:sz w:val="24"/>
-          <w:szCs w:val="24"/>
         </w:rPr>
       </w:pPr>
       <w:r>
-        <w:br w:type="page"/>
-      </w:r>
-    </w:p>
-    <w:p>
-      <w:pPr>
-        <w:pStyle w:val="Heading3"/>
-      </w:pPr>
-      <w:r>
-        <w:lastRenderedPageBreak/>
-        <w:t>Special ExternalID Key</w:t>
-      </w:r>
-    </w:p>
-    <w:p>
-      <w:r>
-        <w:t>Column A is the</w:t>
-      </w:r>
-      <w:r>
-        <w:t xml:space="preserve"> Special Xref</w:t>
-      </w:r>
-      <w:r>
-        <w:t xml:space="preserve"> ID.  It must always have a value.  The value is used to indicate rows that are related to the same </w:t>
-      </w:r>
-      <w:r>
-        <w:t>Special</w:t>
-      </w:r>
-      <w:r>
-        <w:t>.  To remove a</w:t>
-      </w:r>
-      <w:r>
-        <w:t xml:space="preserve"> Special</w:t>
-      </w:r>
-      <w:r>
-        <w:t xml:space="preserve"> from the spreadsheet, all of the rows for the </w:t>
-      </w:r>
-      <w:r>
-        <w:t>Xref</w:t>
-      </w:r>
-      <w:r>
-        <w:t xml:space="preserve"> Id must be deleted or an import error may occur.</w:t>
-      </w:r>
-    </w:p>
-    <w:p>
-      <w:r>
         <w:rPr>
-          <w:noProof/>
+          <w:b/>
         </w:rPr>
-        <w:drawing>
-          <wp:inline distT="0" distB="0" distL="0" distR="0" wp14:anchorId="586AFAD7" wp14:editId="1B25ED9D">
-            <wp:extent cx="906780" cy="2397471"/>
-            <wp:effectExtent l="0" t="0" r="7620" b="3175"/>
-            <wp:docPr id="6" name="Picture 6"/>
-            <wp:cNvGraphicFramePr>
-              <a:graphicFrameLocks xmlns:a="http://schemas.openxmlformats.org/drawingml/2006/main" noChangeAspect="1"/>
-            </wp:cNvGraphicFramePr>
-            <a:graphic xmlns:a="http://schemas.openxmlformats.org/drawingml/2006/main">
-              <a:graphicData uri="http://schemas.openxmlformats.org/drawingml/2006/picture">
-                <pic:pic xmlns:pic="http://schemas.openxmlformats.org/drawingml/2006/picture">
-                  <pic:nvPicPr>
-                    <pic:cNvPr id="1" name=""/>
-                    <pic:cNvPicPr/>
-                  </pic:nvPicPr>
-                  <pic:blipFill>
-                    <a:blip r:embed="rId22"/>
-                    <a:stretch>
-                      <a:fillRect/>
-                    </a:stretch>
-                  </pic:blipFill>
-                  <pic:spPr>
-                    <a:xfrm>
-                      <a:off x="0" y="0"/>
-                      <a:ext cx="914720" cy="2418465"/>
-                    </a:xfrm>
-                    <a:prstGeom prst="rect">
-                      <a:avLst/>
-                    </a:prstGeom>
-                  </pic:spPr>
-                </pic:pic>
-              </a:graphicData>
-            </a:graphic>
-          </wp:inline>
-        </w:drawing>
-      </w:r>
-    </w:p>
+        <w:t>Notes:</w:t>
+      </w:r>
+    </w:p>
+    <w:p>
+      <w:r>
+        <w:t>Due to an issue with the import process, multiple qualifiers for the same special that use the same retail item group will not import correctly</w:t>
+      </w:r>
+      <w:r>
+        <w:t>.</w:t>
+      </w:r>
+    </w:p>
+    <w:p>
+      <w:r>
+        <w:t>Due to an issue with the import process,</w:t>
+      </w:r>
+      <w:r>
+        <w:t xml:space="preserve"> the discount information for the qualifier must be entered even through a special can be created via the user interface without a discount</w:t>
+      </w:r>
+      <w:r>
+        <w:t>.</w:t>
+      </w:r>
+    </w:p>
+    <w:p/>
     <w:sectPr>
-      <w:footerReference w:type="default" r:id="rId23"/>
+      <w:footerReference w:type="default" r:id="rId27"/>
       <w:pgSz w:w="12240" w:h="15840"/>
       <w:pgMar w:top="1440" w:right="1440" w:bottom="1440" w:left="1440" w:header="720" w:footer="720" w:gutter="0"/>
       <w:cols w:space="720"/>
@@ -3250,7 +3649,7 @@
       </w:pPr>
     </w:pPrDefault>
   </w:docDefaults>
-  <w:latentStyles w:defLockedState="0" w:defUIPriority="99" w:defSemiHidden="0" w:defUnhideWhenUsed="0" w:defQFormat="0" w:count="375">
+  <w:latentStyles w:defLockedState="0" w:defUIPriority="99" w:defSemiHidden="0" w:defUnhideWhenUsed="0" w:defQFormat="0" w:count="376">
     <w:lsdException w:name="Normal" w:uiPriority="0" w:qFormat="1"/>
     <w:lsdException w:name="heading 1" w:uiPriority="9" w:qFormat="1"/>
     <w:lsdException w:name="heading 2" w:semiHidden="1" w:uiPriority="9" w:unhideWhenUsed="1" w:qFormat="1"/>
@@ -3356,7 +3755,6 @@
     <w:lsdException w:name="HTML Sample" w:semiHidden="1" w:unhideWhenUsed="1"/>
     <w:lsdException w:name="HTML Typewriter" w:semiHidden="1" w:unhideWhenUsed="1"/>
     <w:lsdException w:name="HTML Variable" w:semiHidden="1" w:unhideWhenUsed="1"/>
-    <w:lsdException w:name="Normal Table" w:semiHidden="1" w:unhideWhenUsed="1"/>
     <w:lsdException w:name="annotation subject" w:semiHidden="1" w:unhideWhenUsed="1"/>
     <w:lsdException w:name="No List" w:semiHidden="1" w:unhideWhenUsed="1"/>
     <w:lsdException w:name="Outline List 1" w:semiHidden="1" w:unhideWhenUsed="1"/>
@@ -3403,10 +3801,8 @@
     <w:lsdException w:name="Table Subtle 2" w:semiHidden="1" w:unhideWhenUsed="1"/>
     <w:lsdException w:name="Table Web 1" w:semiHidden="1" w:unhideWhenUsed="1"/>
     <w:lsdException w:name="Table Web 2" w:semiHidden="1" w:unhideWhenUsed="1"/>
-    <w:lsdException w:name="Table Web 3" w:semiHidden="1" w:unhideWhenUsed="1"/>
     <w:lsdException w:name="Balloon Text" w:semiHidden="1" w:unhideWhenUsed="1"/>
     <w:lsdException w:name="Table Grid" w:uiPriority="39"/>
-    <w:lsdException w:name="Table Theme" w:semiHidden="1" w:unhideWhenUsed="1"/>
     <w:lsdException w:name="Placeholder Text" w:semiHidden="1"/>
     <w:lsdException w:name="No Spacing" w:semiHidden="1" w:uiPriority="1" w:unhideWhenUsed="1" w:qFormat="1"/>
     <w:lsdException w:name="Light Shading" w:uiPriority="60"/>
@@ -3626,6 +4022,7 @@
     <w:lsdException w:name="Smart Hyperlink" w:semiHidden="1" w:unhideWhenUsed="1"/>
     <w:lsdException w:name="Hashtag" w:semiHidden="1" w:unhideWhenUsed="1"/>
     <w:lsdException w:name="Unresolved Mention" w:semiHidden="1" w:unhideWhenUsed="1"/>
+    <w:lsdException w:name="Smart Link" w:semiHidden="1" w:unhideWhenUsed="1"/>
   </w:latentStyles>
   <w:style w:type="paragraph" w:default="1" w:styleId="Normal">
     <w:name w:val="Normal"/>
@@ -3688,7 +4085,7 @@
     <w:uiPriority w:val="9"/>
     <w:unhideWhenUsed/>
     <w:qFormat/>
-    <w:rsid w:val="00B66857"/>
+    <w:rsid w:val="000C432D"/>
     <w:pPr>
       <w:keepNext/>
       <w:keepLines/>
@@ -3699,8 +4096,6 @@
       <w:rFonts w:asciiTheme="majorHAnsi" w:eastAsiaTheme="majorEastAsia" w:hAnsiTheme="majorHAnsi" w:cstheme="majorBidi"/>
       <w:b/>
       <w:bCs/>
-      <w:sz w:val="24"/>
-      <w:szCs w:val="24"/>
     </w:rPr>
   </w:style>
   <w:style w:type="paragraph" w:styleId="Heading4">
@@ -3902,12 +4297,11 @@
     <w:basedOn w:val="DefaultParagraphFont"/>
     <w:link w:val="Heading3"/>
     <w:uiPriority w:val="9"/>
+    <w:rsid w:val="000C432D"/>
     <w:rPr>
       <w:rFonts w:asciiTheme="majorHAnsi" w:eastAsiaTheme="majorEastAsia" w:hAnsiTheme="majorHAnsi" w:cstheme="majorBidi"/>
       <w:b/>
       <w:bCs/>
-      <w:sz w:val="24"/>
-      <w:szCs w:val="24"/>
     </w:rPr>
   </w:style>
   <w:style w:type="character" w:customStyle="1" w:styleId="Heading4Char">

</xml_diff>